<commit_message>
you need to make date and time arrays
</commit_message>
<xml_diff>
--- a/Преобразование в COMTRADE.docx
+++ b/Преобразование в COMTRADE.docx
@@ -1,6 +1,6 @@
 
 <file path=word/document.xml><?xml version="1.0" encoding="utf-8"?>
-<w:document xmlns:wpc="http://schemas.microsoft.com/office/word/2010/wordprocessingCanvas" xmlns:cx="http://schemas.microsoft.com/office/drawing/2014/chartex" xmlns:cx1="http://schemas.microsoft.com/office/drawing/2015/9/8/chartex" xmlns:mc="http://schemas.openxmlformats.org/markup-compatibility/2006" xmlns:o="urn:schemas-microsoft-com:office:office" xmlns:r="http://schemas.openxmlformats.org/officeDocument/2006/relationships" xmlns:m="http://schemas.openxmlformats.org/officeDocument/2006/math" xmlns:v="urn:schemas-microsoft-com:vml" xmlns:wp14="http://schemas.microsoft.com/office/word/2010/wordprocessingDrawing" xmlns:wp="http://schemas.openxmlformats.org/drawingml/2006/wordprocessingDrawing" xmlns:w10="urn:schemas-microsoft-com:office:word" xmlns:w="http://schemas.openxmlformats.org/wordprocessingml/2006/main" xmlns:w14="http://schemas.microsoft.com/office/word/2010/wordml" xmlns:w15="http://schemas.microsoft.com/office/word/2012/wordml" xmlns:w16se="http://schemas.microsoft.com/office/word/2015/wordml/symex" xmlns:wpg="http://schemas.microsoft.com/office/word/2010/wordprocessingGroup" xmlns:wpi="http://schemas.microsoft.com/office/word/2010/wordprocessingInk" xmlns:wne="http://schemas.microsoft.com/office/word/2006/wordml" xmlns:wps="http://schemas.microsoft.com/office/word/2010/wordprocessingShape" mc:Ignorable="w14 w15 w16se wp14">
+<w:document xmlns:wpc="http://schemas.microsoft.com/office/word/2010/wordprocessingCanvas" xmlns:cx="http://schemas.microsoft.com/office/drawing/2014/chartex" xmlns:cx1="http://schemas.microsoft.com/office/drawing/2015/9/8/chartex" xmlns:cx2="http://schemas.microsoft.com/office/drawing/2015/10/21/chartex" xmlns:cx3="http://schemas.microsoft.com/office/drawing/2016/5/9/chartex" xmlns:cx4="http://schemas.microsoft.com/office/drawing/2016/5/10/chartex" xmlns:cx5="http://schemas.microsoft.com/office/drawing/2016/5/11/chartex" xmlns:cx6="http://schemas.microsoft.com/office/drawing/2016/5/12/chartex" xmlns:cx7="http://schemas.microsoft.com/office/drawing/2016/5/13/chartex" xmlns:cx8="http://schemas.microsoft.com/office/drawing/2016/5/14/chartex" xmlns:mc="http://schemas.openxmlformats.org/markup-compatibility/2006" xmlns:aink="http://schemas.microsoft.com/office/drawing/2016/ink" xmlns:am3d="http://schemas.microsoft.com/office/drawing/2017/model3d" xmlns:o="urn:schemas-microsoft-com:office:office" xmlns:oel="http://schemas.microsoft.com/office/2019/extlst" xmlns:r="http://schemas.openxmlformats.org/officeDocument/2006/relationships" xmlns:m="http://schemas.openxmlformats.org/officeDocument/2006/math" xmlns:v="urn:schemas-microsoft-com:vml" xmlns:wp14="http://schemas.microsoft.com/office/word/2010/wordprocessingDrawing" xmlns:wp="http://schemas.openxmlformats.org/drawingml/2006/wordprocessingDrawing" xmlns:w10="urn:schemas-microsoft-com:office:word" xmlns:w="http://schemas.openxmlformats.org/wordprocessingml/2006/main" xmlns:w14="http://schemas.microsoft.com/office/word/2010/wordml" xmlns:w15="http://schemas.microsoft.com/office/word/2012/wordml" xmlns:w16cex="http://schemas.microsoft.com/office/word/2018/wordml/cex" xmlns:w16cid="http://schemas.microsoft.com/office/word/2016/wordml/cid" xmlns:w16="http://schemas.microsoft.com/office/word/2018/wordml" xmlns:w16sdtdh="http://schemas.microsoft.com/office/word/2020/wordml/sdtdatahash" xmlns:w16se="http://schemas.microsoft.com/office/word/2015/wordml/symex" xmlns:wpg="http://schemas.microsoft.com/office/word/2010/wordprocessingGroup" xmlns:wpi="http://schemas.microsoft.com/office/word/2010/wordprocessingInk" xmlns:wne="http://schemas.microsoft.com/office/word/2006/wordml" xmlns:wps="http://schemas.microsoft.com/office/word/2010/wordprocessingShape" mc:Ignorable="w14 w15 w16se w16cid w16 w16cex w16sdtdh wp14">
   <w:body>
     <w:p>
       <w:r>
@@ -9,7 +9,7 @@
           <w:lang w:eastAsia="ru-RU"/>
         </w:rPr>
         <w:drawing>
-          <wp:inline distT="0" distB="0" distL="0" distR="0" wp14:anchorId="64E92234" wp14:editId="2636E800">
+          <wp:inline distT="0" distB="0" distL="0" distR="0" wp14:anchorId="73757C42" wp14:editId="7D2CF173">
             <wp:extent cx="5940425" cy="2291715"/>
             <wp:effectExtent l="0" t="0" r="3175" b="0"/>
             <wp:docPr id="1" name="Рисунок 1"/>
@@ -52,7 +52,7 @@
           <w:lang w:eastAsia="ru-RU"/>
         </w:rPr>
         <w:drawing>
-          <wp:inline distT="0" distB="0" distL="0" distR="0" wp14:anchorId="6B957DFC" wp14:editId="6C52208C">
+          <wp:inline distT="0" distB="0" distL="0" distR="0" wp14:anchorId="4037C42F" wp14:editId="366E1F35">
             <wp:extent cx="5940425" cy="4855210"/>
             <wp:effectExtent l="0" t="0" r="3175" b="2540"/>
             <wp:docPr id="3" name="Рисунок 3"/>
@@ -190,6 +190,7 @@
           <w:color w:val="008000"/>
           <w:sz w:val="20"/>
           <w:szCs w:val="20"/>
+          <w:highlight w:val="green"/>
           <w:lang w:eastAsia="ru-RU"/>
         </w:rPr>
       </w:pPr>
@@ -209,6 +210,7 @@
           <w:color w:val="008000"/>
           <w:sz w:val="20"/>
           <w:szCs w:val="20"/>
+          <w:highlight w:val="green"/>
           <w:lang w:eastAsia="ru-RU"/>
         </w:rPr>
         <w:t>// Имена сигналов перечислены в первой строке</w:t>
@@ -232,6 +234,7 @@
           <w:color w:val="000000"/>
           <w:sz w:val="20"/>
           <w:szCs w:val="20"/>
+          <w:highlight w:val="green"/>
           <w:lang w:eastAsia="ru-RU"/>
         </w:rPr>
         <w:lastRenderedPageBreak/>
@@ -245,6 +248,7 @@
           <w:color w:val="000000"/>
           <w:sz w:val="20"/>
           <w:szCs w:val="20"/>
+          <w:highlight w:val="green"/>
           <w:lang w:eastAsia="ru-RU"/>
         </w:rPr>
         <w:t>std</w:t>
@@ -258,6 +262,7 @@
           <w:color w:val="000080"/>
           <w:sz w:val="20"/>
           <w:szCs w:val="20"/>
+          <w:highlight w:val="green"/>
           <w:lang w:eastAsia="ru-RU"/>
         </w:rPr>
         <w:t>::</w:t>
@@ -270,6 +275,7 @@
           <w:color w:val="000000"/>
           <w:sz w:val="20"/>
           <w:szCs w:val="20"/>
+          <w:highlight w:val="green"/>
           <w:lang w:eastAsia="ru-RU"/>
         </w:rPr>
         <w:t>string</w:t>
@@ -281,6 +287,7 @@
           <w:color w:val="000000"/>
           <w:sz w:val="20"/>
           <w:szCs w:val="20"/>
+          <w:highlight w:val="green"/>
           <w:lang w:eastAsia="ru-RU"/>
         </w:rPr>
         <w:t xml:space="preserve"> SIGID</w:t>
@@ -293,6 +300,7 @@
           <w:color w:val="000080"/>
           <w:sz w:val="20"/>
           <w:szCs w:val="20"/>
+          <w:highlight w:val="green"/>
           <w:lang w:eastAsia="ru-RU"/>
         </w:rPr>
         <w:t>;</w:t>
@@ -303,6 +311,7 @@
           <w:color w:val="000000"/>
           <w:sz w:val="20"/>
           <w:szCs w:val="20"/>
+          <w:highlight w:val="green"/>
           <w:lang w:eastAsia="ru-RU"/>
         </w:rPr>
         <w:t xml:space="preserve"> </w:t>
@@ -313,9 +322,20 @@
           <w:color w:val="008000"/>
           <w:sz w:val="20"/>
           <w:szCs w:val="20"/>
-          <w:lang w:eastAsia="ru-RU"/>
-        </w:rPr>
-        <w:t xml:space="preserve">//имя сигнала </w:t>
+          <w:highlight w:val="green"/>
+          <w:lang w:eastAsia="ru-RU"/>
+        </w:rPr>
+        <w:t>//имя сигнала</w:t>
+      </w:r>
+      <w:r>
+        <w:rPr>
+          <w:rFonts w:ascii="Courier New" w:eastAsia="Times New Roman" w:hAnsi="Courier New" w:cs="Courier New"/>
+          <w:color w:val="008000"/>
+          <w:sz w:val="20"/>
+          <w:szCs w:val="20"/>
+          <w:lang w:eastAsia="ru-RU"/>
+        </w:rPr>
+        <w:t xml:space="preserve"> </w:t>
       </w:r>
     </w:p>
     <w:p>
@@ -327,6 +347,7 @@
           <w:color w:val="008000"/>
           <w:sz w:val="20"/>
           <w:szCs w:val="20"/>
+          <w:highlight w:val="green"/>
           <w:lang w:eastAsia="ru-RU"/>
         </w:rPr>
       </w:pPr>
@@ -346,6 +367,7 @@
           <w:color w:val="008000"/>
           <w:sz w:val="20"/>
           <w:szCs w:val="20"/>
+          <w:highlight w:val="green"/>
           <w:lang w:eastAsia="ru-RU"/>
         </w:rPr>
         <w:t>//Последняя буква в названии сигнала</w:t>
@@ -369,6 +391,7 @@
           <w:color w:val="000000"/>
           <w:sz w:val="20"/>
           <w:szCs w:val="20"/>
+          <w:highlight w:val="green"/>
           <w:lang w:eastAsia="ru-RU"/>
         </w:rPr>
         <w:t xml:space="preserve">    </w:t>
@@ -380,6 +403,7 @@
           <w:color w:val="8000FF"/>
           <w:sz w:val="20"/>
           <w:szCs w:val="20"/>
+          <w:highlight w:val="green"/>
           <w:lang w:eastAsia="ru-RU"/>
         </w:rPr>
         <w:t>float</w:t>
@@ -391,6 +415,7 @@
           <w:color w:val="000000"/>
           <w:sz w:val="20"/>
           <w:szCs w:val="20"/>
+          <w:highlight w:val="green"/>
           <w:lang w:eastAsia="ru-RU"/>
         </w:rPr>
         <w:t xml:space="preserve"> </w:t>
@@ -402,6 +427,7 @@
           <w:color w:val="000000"/>
           <w:sz w:val="20"/>
           <w:szCs w:val="20"/>
+          <w:highlight w:val="green"/>
           <w:lang w:eastAsia="ru-RU"/>
         </w:rPr>
         <w:t>SIGPH</w:t>
@@ -414,6 +440,7 @@
           <w:color w:val="000080"/>
           <w:sz w:val="20"/>
           <w:szCs w:val="20"/>
+          <w:highlight w:val="green"/>
           <w:lang w:eastAsia="ru-RU"/>
         </w:rPr>
         <w:t>;</w:t>
@@ -424,6 +451,7 @@
           <w:color w:val="000000"/>
           <w:sz w:val="20"/>
           <w:szCs w:val="20"/>
+          <w:highlight w:val="green"/>
           <w:lang w:eastAsia="ru-RU"/>
         </w:rPr>
         <w:t xml:space="preserve">  </w:t>
@@ -434,6 +462,7 @@
           <w:color w:val="008000"/>
           <w:sz w:val="20"/>
           <w:szCs w:val="20"/>
+          <w:highlight w:val="green"/>
           <w:lang w:eastAsia="ru-RU"/>
         </w:rPr>
         <w:t>/</w:t>
@@ -445,9 +474,20 @@
           <w:color w:val="008000"/>
           <w:sz w:val="20"/>
           <w:szCs w:val="20"/>
-          <w:lang w:eastAsia="ru-RU"/>
-        </w:rPr>
-        <w:t xml:space="preserve">/фаза сигнала </w:t>
+          <w:highlight w:val="green"/>
+          <w:lang w:eastAsia="ru-RU"/>
+        </w:rPr>
+        <w:t>/фаза сигнала</w:t>
+      </w:r>
+      <w:r>
+        <w:rPr>
+          <w:rFonts w:ascii="Courier New" w:eastAsia="Times New Roman" w:hAnsi="Courier New" w:cs="Courier New"/>
+          <w:color w:val="008000"/>
+          <w:sz w:val="20"/>
+          <w:szCs w:val="20"/>
+          <w:lang w:eastAsia="ru-RU"/>
+        </w:rPr>
+        <w:t xml:space="preserve"> </w:t>
       </w:r>
     </w:p>
     <w:p>
@@ -601,6 +641,7 @@
           <w:color w:val="008000"/>
           <w:sz w:val="20"/>
           <w:szCs w:val="20"/>
+          <w:highlight w:val="green"/>
           <w:lang w:eastAsia="ru-RU"/>
         </w:rPr>
       </w:pPr>
@@ -620,6 +661,7 @@
           <w:color w:val="008000"/>
           <w:sz w:val="20"/>
           <w:szCs w:val="20"/>
+          <w:highlight w:val="green"/>
           <w:lang w:eastAsia="ru-RU"/>
         </w:rPr>
         <w:t>// Вторая строка</w:t>
@@ -643,6 +685,7 @@
           <w:color w:val="000000"/>
           <w:sz w:val="20"/>
           <w:szCs w:val="20"/>
+          <w:highlight w:val="green"/>
           <w:lang w:eastAsia="ru-RU"/>
         </w:rPr>
         <w:t xml:space="preserve">    </w:t>
@@ -655,6 +698,7 @@
           <w:color w:val="000000"/>
           <w:sz w:val="20"/>
           <w:szCs w:val="20"/>
+          <w:highlight w:val="green"/>
           <w:lang w:eastAsia="ru-RU"/>
         </w:rPr>
         <w:t>std</w:t>
@@ -668,6 +712,7 @@
           <w:color w:val="000080"/>
           <w:sz w:val="20"/>
           <w:szCs w:val="20"/>
+          <w:highlight w:val="green"/>
           <w:lang w:eastAsia="ru-RU"/>
         </w:rPr>
         <w:t>::</w:t>
@@ -680,6 +725,7 @@
           <w:color w:val="000000"/>
           <w:sz w:val="20"/>
           <w:szCs w:val="20"/>
+          <w:highlight w:val="green"/>
           <w:lang w:eastAsia="ru-RU"/>
         </w:rPr>
         <w:t>string</w:t>
@@ -691,6 +737,7 @@
           <w:color w:val="000000"/>
           <w:sz w:val="20"/>
           <w:szCs w:val="20"/>
+          <w:highlight w:val="green"/>
           <w:lang w:eastAsia="ru-RU"/>
         </w:rPr>
         <w:t xml:space="preserve"> SIGUU</w:t>
@@ -703,6 +750,7 @@
           <w:color w:val="000080"/>
           <w:sz w:val="20"/>
           <w:szCs w:val="20"/>
+          <w:highlight w:val="green"/>
           <w:lang w:eastAsia="ru-RU"/>
         </w:rPr>
         <w:t>;</w:t>
@@ -713,6 +761,7 @@
           <w:color w:val="000000"/>
           <w:sz w:val="20"/>
           <w:szCs w:val="20"/>
+          <w:highlight w:val="green"/>
           <w:lang w:eastAsia="ru-RU"/>
         </w:rPr>
         <w:t xml:space="preserve">  </w:t>
@@ -723,9 +772,20 @@
           <w:color w:val="008000"/>
           <w:sz w:val="20"/>
           <w:szCs w:val="20"/>
-          <w:lang w:eastAsia="ru-RU"/>
-        </w:rPr>
-        <w:t xml:space="preserve">//единицы измерения сигнала </w:t>
+          <w:highlight w:val="green"/>
+          <w:lang w:eastAsia="ru-RU"/>
+        </w:rPr>
+        <w:t>//единицы измерения сигнала</w:t>
+      </w:r>
+      <w:r>
+        <w:rPr>
+          <w:rFonts w:ascii="Courier New" w:eastAsia="Times New Roman" w:hAnsi="Courier New" w:cs="Courier New"/>
+          <w:color w:val="008000"/>
+          <w:sz w:val="20"/>
+          <w:szCs w:val="20"/>
+          <w:lang w:eastAsia="ru-RU"/>
+        </w:rPr>
+        <w:t xml:space="preserve"> </w:t>
       </w:r>
     </w:p>
     <w:p>
@@ -737,6 +797,7 @@
           <w:color w:val="008000"/>
           <w:sz w:val="20"/>
           <w:szCs w:val="20"/>
+          <w:highlight w:val="green"/>
           <w:lang w:eastAsia="ru-RU"/>
         </w:rPr>
       </w:pPr>
@@ -756,27 +817,19 @@
           <w:color w:val="008000"/>
           <w:sz w:val="20"/>
           <w:szCs w:val="20"/>
-          <w:lang w:eastAsia="ru-RU"/>
-        </w:rPr>
-        <w:t>// Здесь везде устана</w:t>
-      </w:r>
-      <w:r>
-        <w:rPr>
-          <w:rFonts w:ascii="Courier New" w:eastAsia="Times New Roman" w:hAnsi="Courier New" w:cs="Courier New"/>
-          <w:color w:val="008000"/>
-          <w:sz w:val="20"/>
-          <w:szCs w:val="20"/>
-          <w:lang w:eastAsia="ru-RU"/>
-        </w:rPr>
-        <w:t xml:space="preserve">вливается </w:t>
-      </w:r>
-      <w:proofErr w:type="spellStart"/>
-      <w:r>
-        <w:rPr>
-          <w:rFonts w:ascii="Courier New" w:eastAsia="Times New Roman" w:hAnsi="Courier New" w:cs="Courier New"/>
-          <w:color w:val="008000"/>
-          <w:sz w:val="20"/>
-          <w:szCs w:val="20"/>
+          <w:highlight w:val="green"/>
+          <w:lang w:eastAsia="ru-RU"/>
+        </w:rPr>
+        <w:t xml:space="preserve">// Здесь везде устанавливается </w:t>
+      </w:r>
+      <w:proofErr w:type="spellStart"/>
+      <w:r>
+        <w:rPr>
+          <w:rFonts w:ascii="Courier New" w:eastAsia="Times New Roman" w:hAnsi="Courier New" w:cs="Courier New"/>
+          <w:color w:val="008000"/>
+          <w:sz w:val="20"/>
+          <w:szCs w:val="20"/>
+          <w:highlight w:val="green"/>
           <w:lang w:eastAsia="ru-RU"/>
         </w:rPr>
         <w:t>Ктт</w:t>
@@ -788,6 +841,7 @@
           <w:color w:val="008000"/>
           <w:sz w:val="20"/>
           <w:szCs w:val="20"/>
+          <w:highlight w:val="green"/>
           <w:lang w:eastAsia="ru-RU"/>
         </w:rPr>
         <w:t xml:space="preserve"> или </w:t>
@@ -799,6 +853,7 @@
           <w:color w:val="008000"/>
           <w:sz w:val="20"/>
           <w:szCs w:val="20"/>
+          <w:highlight w:val="green"/>
           <w:lang w:eastAsia="ru-RU"/>
         </w:rPr>
         <w:t>Ктн</w:t>
@@ -823,6 +878,7 @@
           <w:color w:val="000000"/>
           <w:sz w:val="20"/>
           <w:szCs w:val="20"/>
+          <w:highlight w:val="green"/>
           <w:lang w:eastAsia="ru-RU"/>
         </w:rPr>
         <w:t xml:space="preserve">    </w:t>
@@ -834,6 +890,7 @@
           <w:color w:val="8000FF"/>
           <w:sz w:val="20"/>
           <w:szCs w:val="20"/>
+          <w:highlight w:val="green"/>
           <w:lang w:eastAsia="ru-RU"/>
         </w:rPr>
         <w:t>float</w:t>
@@ -845,6 +902,7 @@
           <w:color w:val="000000"/>
           <w:sz w:val="20"/>
           <w:szCs w:val="20"/>
+          <w:highlight w:val="green"/>
           <w:lang w:eastAsia="ru-RU"/>
         </w:rPr>
         <w:t xml:space="preserve"> </w:t>
@@ -856,6 +914,7 @@
           <w:color w:val="000000"/>
           <w:sz w:val="20"/>
           <w:szCs w:val="20"/>
+          <w:highlight w:val="green"/>
           <w:lang w:eastAsia="ru-RU"/>
         </w:rPr>
         <w:t>SIGA</w:t>
@@ -868,6 +927,7 @@
           <w:color w:val="000080"/>
           <w:sz w:val="20"/>
           <w:szCs w:val="20"/>
+          <w:highlight w:val="green"/>
           <w:lang w:eastAsia="ru-RU"/>
         </w:rPr>
         <w:t>;</w:t>
@@ -878,6 +938,7 @@
           <w:color w:val="000000"/>
           <w:sz w:val="20"/>
           <w:szCs w:val="20"/>
+          <w:highlight w:val="green"/>
           <w:lang w:eastAsia="ru-RU"/>
         </w:rPr>
         <w:t xml:space="preserve">   </w:t>
@@ -889,9 +950,20 @@
           <w:color w:val="008000"/>
           <w:sz w:val="20"/>
           <w:szCs w:val="20"/>
-          <w:lang w:eastAsia="ru-RU"/>
-        </w:rPr>
-        <w:t xml:space="preserve">//коэффициент калибровки сигнала </w:t>
+          <w:highlight w:val="green"/>
+          <w:lang w:eastAsia="ru-RU"/>
+        </w:rPr>
+        <w:t>//коэффициент калибровки сигнала</w:t>
+      </w:r>
+      <w:r>
+        <w:rPr>
+          <w:rFonts w:ascii="Courier New" w:eastAsia="Times New Roman" w:hAnsi="Courier New" w:cs="Courier New"/>
+          <w:color w:val="008000"/>
+          <w:sz w:val="20"/>
+          <w:szCs w:val="20"/>
+          <w:lang w:eastAsia="ru-RU"/>
+        </w:rPr>
+        <w:t xml:space="preserve"> </w:t>
       </w:r>
     </w:p>
     <w:p>
@@ -1093,7 +1165,6 @@
         </w:rPr>
         <w:t xml:space="preserve">    </w:t>
       </w:r>
-      <w:bookmarkStart w:id="0" w:name="_GoBack"/>
       <w:proofErr w:type="spellStart"/>
       <w:r>
         <w:rPr>
@@ -1131,7 +1202,6 @@
         </w:rPr>
         <w:t>;</w:t>
       </w:r>
-      <w:bookmarkEnd w:id="0"/>
       <w:r>
         <w:rPr>
           <w:rFonts w:ascii="Courier New" w:eastAsia="Times New Roman" w:hAnsi="Courier New" w:cs="Courier New"/>
@@ -2122,6 +2192,7 @@
         <w:t xml:space="preserve"> </w:t>
       </w:r>
       <w:proofErr w:type="spellStart"/>
+      <w:proofErr w:type="gramStart"/>
       <w:r>
         <w:rPr>
           <w:lang w:val="en-US"/>
@@ -2133,7 +2204,7 @@
         <w:t>(</w:t>
       </w:r>
       <w:proofErr w:type="spellStart"/>
-      <w:proofErr w:type="gramStart"/>
+      <w:proofErr w:type="gramEnd"/>
       <w:r>
         <w:rPr>
           <w:lang w:val="en-US"/>
@@ -2144,15 +2215,12 @@
       <w:r>
         <w:t>,</w:t>
       </w:r>
-      <w:proofErr w:type="spellStart"/>
       <w:r>
         <w:rPr>
           <w:lang w:val="en-US"/>
         </w:rPr>
         <w:t>obj</w:t>
       </w:r>
-      <w:proofErr w:type="spellEnd"/>
-      <w:proofErr w:type="gramEnd"/>
       <w:r>
         <w:t>.</w:t>
       </w:r>
@@ -2317,7 +2385,7 @@
 </file>
 
 <file path=word/numbering.xml><?xml version="1.0" encoding="utf-8"?>
-<w:numbering xmlns:wpc="http://schemas.microsoft.com/office/word/2010/wordprocessingCanvas" xmlns:cx="http://schemas.microsoft.com/office/drawing/2014/chartex" xmlns:cx1="http://schemas.microsoft.com/office/drawing/2015/9/8/chartex" xmlns:mc="http://schemas.openxmlformats.org/markup-compatibility/2006" xmlns:o="urn:schemas-microsoft-com:office:office" xmlns:r="http://schemas.openxmlformats.org/officeDocument/2006/relationships" xmlns:m="http://schemas.openxmlformats.org/officeDocument/2006/math" xmlns:v="urn:schemas-microsoft-com:vml" xmlns:wp14="http://schemas.microsoft.com/office/word/2010/wordprocessingDrawing" xmlns:wp="http://schemas.openxmlformats.org/drawingml/2006/wordprocessingDrawing" xmlns:w10="urn:schemas-microsoft-com:office:word" xmlns:w="http://schemas.openxmlformats.org/wordprocessingml/2006/main" xmlns:w14="http://schemas.microsoft.com/office/word/2010/wordml" xmlns:w15="http://schemas.microsoft.com/office/word/2012/wordml" xmlns:w16se="http://schemas.microsoft.com/office/word/2015/wordml/symex" xmlns:wpg="http://schemas.microsoft.com/office/word/2010/wordprocessingGroup" xmlns:wpi="http://schemas.microsoft.com/office/word/2010/wordprocessingInk" xmlns:wne="http://schemas.microsoft.com/office/word/2006/wordml" xmlns:wps="http://schemas.microsoft.com/office/word/2010/wordprocessingShape" mc:Ignorable="w14 w15 w16se wp14">
+<w:numbering xmlns:wpc="http://schemas.microsoft.com/office/word/2010/wordprocessingCanvas" xmlns:cx="http://schemas.microsoft.com/office/drawing/2014/chartex" xmlns:cx1="http://schemas.microsoft.com/office/drawing/2015/9/8/chartex" xmlns:cx2="http://schemas.microsoft.com/office/drawing/2015/10/21/chartex" xmlns:cx3="http://schemas.microsoft.com/office/drawing/2016/5/9/chartex" xmlns:cx4="http://schemas.microsoft.com/office/drawing/2016/5/10/chartex" xmlns:cx5="http://schemas.microsoft.com/office/drawing/2016/5/11/chartex" xmlns:cx6="http://schemas.microsoft.com/office/drawing/2016/5/12/chartex" xmlns:cx7="http://schemas.microsoft.com/office/drawing/2016/5/13/chartex" xmlns:cx8="http://schemas.microsoft.com/office/drawing/2016/5/14/chartex" xmlns:mc="http://schemas.openxmlformats.org/markup-compatibility/2006" xmlns:aink="http://schemas.microsoft.com/office/drawing/2016/ink" xmlns:am3d="http://schemas.microsoft.com/office/drawing/2017/model3d" xmlns:o="urn:schemas-microsoft-com:office:office" xmlns:oel="http://schemas.microsoft.com/office/2019/extlst" xmlns:r="http://schemas.openxmlformats.org/officeDocument/2006/relationships" xmlns:m="http://schemas.openxmlformats.org/officeDocument/2006/math" xmlns:v="urn:schemas-microsoft-com:vml" xmlns:wp14="http://schemas.microsoft.com/office/word/2010/wordprocessingDrawing" xmlns:wp="http://schemas.openxmlformats.org/drawingml/2006/wordprocessingDrawing" xmlns:w10="urn:schemas-microsoft-com:office:word" xmlns:w="http://schemas.openxmlformats.org/wordprocessingml/2006/main" xmlns:w14="http://schemas.microsoft.com/office/word/2010/wordml" xmlns:w15="http://schemas.microsoft.com/office/word/2012/wordml" xmlns:w16cex="http://schemas.microsoft.com/office/word/2018/wordml/cex" xmlns:w16cid="http://schemas.microsoft.com/office/word/2016/wordml/cid" xmlns:w16="http://schemas.microsoft.com/office/word/2018/wordml" xmlns:w16sdtdh="http://schemas.microsoft.com/office/word/2020/wordml/sdtdatahash" xmlns:w16se="http://schemas.microsoft.com/office/word/2015/wordml/symex" xmlns:wpg="http://schemas.microsoft.com/office/word/2010/wordprocessingGroup" xmlns:wpi="http://schemas.microsoft.com/office/word/2010/wordprocessingInk" xmlns:wne="http://schemas.microsoft.com/office/word/2006/wordml" xmlns:wps="http://schemas.microsoft.com/office/word/2010/wordprocessingShape" mc:Ignorable="w14 w15 w16se w16cid w16 w16cex w16sdtdh wp14">
   <w:abstractNum w:abstractNumId="0" w15:restartNumberingAfterBreak="0">
     <w:nsid w:val="447909D5"/>
     <w:multiLevelType w:val="hybridMultilevel"/>
@@ -2407,14 +2475,14 @@
       </w:pPr>
     </w:lvl>
   </w:abstractNum>
-  <w:num w:numId="1">
+  <w:num w:numId="1" w16cid:durableId="1099984458">
     <w:abstractNumId w:val="0"/>
   </w:num>
 </w:numbering>
 </file>
 
 <file path=word/styles.xml><?xml version="1.0" encoding="utf-8"?>
-<w:styles xmlns:mc="http://schemas.openxmlformats.org/markup-compatibility/2006" xmlns:r="http://schemas.openxmlformats.org/officeDocument/2006/relationships" xmlns:w="http://schemas.openxmlformats.org/wordprocessingml/2006/main" xmlns:w14="http://schemas.microsoft.com/office/word/2010/wordml" xmlns:w15="http://schemas.microsoft.com/office/word/2012/wordml" xmlns:w16se="http://schemas.microsoft.com/office/word/2015/wordml/symex" mc:Ignorable="w14 w15 w16se">
+<w:styles xmlns:mc="http://schemas.openxmlformats.org/markup-compatibility/2006" xmlns:r="http://schemas.openxmlformats.org/officeDocument/2006/relationships" xmlns:w="http://schemas.openxmlformats.org/wordprocessingml/2006/main" xmlns:w14="http://schemas.microsoft.com/office/word/2010/wordml" xmlns:w15="http://schemas.microsoft.com/office/word/2012/wordml" xmlns:w16cex="http://schemas.microsoft.com/office/word/2018/wordml/cex" xmlns:w16cid="http://schemas.microsoft.com/office/word/2016/wordml/cid" xmlns:w16="http://schemas.microsoft.com/office/word/2018/wordml" xmlns:w16sdtdh="http://schemas.microsoft.com/office/word/2020/wordml/sdtdatahash" xmlns:w16se="http://schemas.microsoft.com/office/word/2015/wordml/symex" mc:Ignorable="w14 w15 w16se w16cid w16 w16cex w16sdtdh">
   <w:docDefaults>
     <w:rPrDefault>
       <w:rPr>
@@ -2430,7 +2498,7 @@
       </w:pPr>
     </w:pPrDefault>
   </w:docDefaults>
-  <w:latentStyles w:defLockedState="0" w:defUIPriority="99" w:defSemiHidden="0" w:defUnhideWhenUsed="0" w:defQFormat="0" w:count="371">
+  <w:latentStyles w:defLockedState="0" w:defUIPriority="99" w:defSemiHidden="0" w:defUnhideWhenUsed="0" w:defQFormat="0" w:count="376">
     <w:lsdException w:name="Normal" w:uiPriority="0" w:qFormat="1"/>
     <w:lsdException w:name="heading 1" w:uiPriority="9" w:qFormat="1"/>
     <w:lsdException w:name="heading 2" w:semiHidden="1" w:uiPriority="9" w:unhideWhenUsed="1" w:qFormat="1"/>
@@ -2802,6 +2870,11 @@
     <w:lsdException w:name="List Table 5 Dark Accent 6" w:uiPriority="50"/>
     <w:lsdException w:name="List Table 6 Colorful Accent 6" w:uiPriority="51"/>
     <w:lsdException w:name="List Table 7 Colorful Accent 6" w:uiPriority="52"/>
+    <w:lsdException w:name="Mention" w:semiHidden="1" w:unhideWhenUsed="1"/>
+    <w:lsdException w:name="Smart Hyperlink" w:semiHidden="1" w:unhideWhenUsed="1"/>
+    <w:lsdException w:name="Hashtag" w:semiHidden="1" w:unhideWhenUsed="1"/>
+    <w:lsdException w:name="Unresolved Mention" w:semiHidden="1" w:unhideWhenUsed="1"/>
+    <w:lsdException w:name="Smart Link" w:semiHidden="1" w:unhideWhenUsed="1"/>
   </w:latentStyles>
   <w:style w:type="paragraph" w:default="1" w:styleId="a">
     <w:name w:val="Normal"/>

</xml_diff>

<commit_message>
class Text Read ready
</commit_message>
<xml_diff>
--- a/Преобразование в COMTRADE.docx
+++ b/Преобразование в COMTRADE.docx
@@ -1,6 +1,6 @@
 
 <file path=word/document.xml><?xml version="1.0" encoding="utf-8"?>
-<w:document xmlns:wpc="http://schemas.microsoft.com/office/word/2010/wordprocessingCanvas" xmlns:cx="http://schemas.microsoft.com/office/drawing/2014/chartex" xmlns:cx1="http://schemas.microsoft.com/office/drawing/2015/9/8/chartex" xmlns:cx2="http://schemas.microsoft.com/office/drawing/2015/10/21/chartex" xmlns:cx3="http://schemas.microsoft.com/office/drawing/2016/5/9/chartex" xmlns:cx4="http://schemas.microsoft.com/office/drawing/2016/5/10/chartex" xmlns:cx5="http://schemas.microsoft.com/office/drawing/2016/5/11/chartex" xmlns:cx6="http://schemas.microsoft.com/office/drawing/2016/5/12/chartex" xmlns:cx7="http://schemas.microsoft.com/office/drawing/2016/5/13/chartex" xmlns:cx8="http://schemas.microsoft.com/office/drawing/2016/5/14/chartex" xmlns:mc="http://schemas.openxmlformats.org/markup-compatibility/2006" xmlns:aink="http://schemas.microsoft.com/office/drawing/2016/ink" xmlns:am3d="http://schemas.microsoft.com/office/drawing/2017/model3d" xmlns:o="urn:schemas-microsoft-com:office:office" xmlns:oel="http://schemas.microsoft.com/office/2019/extlst" xmlns:r="http://schemas.openxmlformats.org/officeDocument/2006/relationships" xmlns:m="http://schemas.openxmlformats.org/officeDocument/2006/math" xmlns:v="urn:schemas-microsoft-com:vml" xmlns:wp14="http://schemas.microsoft.com/office/word/2010/wordprocessingDrawing" xmlns:wp="http://schemas.openxmlformats.org/drawingml/2006/wordprocessingDrawing" xmlns:w10="urn:schemas-microsoft-com:office:word" xmlns:w="http://schemas.openxmlformats.org/wordprocessingml/2006/main" xmlns:w14="http://schemas.microsoft.com/office/word/2010/wordml" xmlns:w15="http://schemas.microsoft.com/office/word/2012/wordml" xmlns:w16cex="http://schemas.microsoft.com/office/word/2018/wordml/cex" xmlns:w16cid="http://schemas.microsoft.com/office/word/2016/wordml/cid" xmlns:w16="http://schemas.microsoft.com/office/word/2018/wordml" xmlns:w16sdtdh="http://schemas.microsoft.com/office/word/2020/wordml/sdtdatahash" xmlns:w16se="http://schemas.microsoft.com/office/word/2015/wordml/symex" xmlns:wpg="http://schemas.microsoft.com/office/word/2010/wordprocessingGroup" xmlns:wpi="http://schemas.microsoft.com/office/word/2010/wordprocessingInk" xmlns:wne="http://schemas.microsoft.com/office/word/2006/wordml" xmlns:wps="http://schemas.microsoft.com/office/word/2010/wordprocessingShape" mc:Ignorable="w14 w15 w16se w16cid w16 w16cex w16sdtdh wp14">
+<w:document xmlns:wpc="http://schemas.microsoft.com/office/word/2010/wordprocessingCanvas" xmlns:cx="http://schemas.microsoft.com/office/drawing/2014/chartex" xmlns:cx1="http://schemas.microsoft.com/office/drawing/2015/9/8/chartex" xmlns:mc="http://schemas.openxmlformats.org/markup-compatibility/2006" xmlns:o="urn:schemas-microsoft-com:office:office" xmlns:r="http://schemas.openxmlformats.org/officeDocument/2006/relationships" xmlns:m="http://schemas.openxmlformats.org/officeDocument/2006/math" xmlns:v="urn:schemas-microsoft-com:vml" xmlns:wp14="http://schemas.microsoft.com/office/word/2010/wordprocessingDrawing" xmlns:wp="http://schemas.openxmlformats.org/drawingml/2006/wordprocessingDrawing" xmlns:w10="urn:schemas-microsoft-com:office:word" xmlns:w="http://schemas.openxmlformats.org/wordprocessingml/2006/main" xmlns:w14="http://schemas.microsoft.com/office/word/2010/wordml" xmlns:w15="http://schemas.microsoft.com/office/word/2012/wordml" xmlns:w16se="http://schemas.microsoft.com/office/word/2015/wordml/symex" xmlns:wpg="http://schemas.microsoft.com/office/word/2010/wordprocessingGroup" xmlns:wpi="http://schemas.microsoft.com/office/word/2010/wordprocessingInk" xmlns:wne="http://schemas.microsoft.com/office/word/2006/wordml" xmlns:wps="http://schemas.microsoft.com/office/word/2010/wordprocessingShape" mc:Ignorable="w14 w15 w16se wp14">
   <w:body>
     <w:p>
       <w:r>
@@ -225,7 +225,7 @@
           <w:color w:val="008000"/>
           <w:sz w:val="20"/>
           <w:szCs w:val="20"/>
-          <w:lang w:eastAsia="ru-RU"/>
+          <w:lang w:val="en-US" w:eastAsia="ru-RU"/>
         </w:rPr>
       </w:pPr>
       <w:r>
@@ -240,7 +240,6 @@
         <w:lastRenderedPageBreak/>
         <w:t xml:space="preserve">    </w:t>
       </w:r>
-      <w:proofErr w:type="spellStart"/>
       <w:proofErr w:type="gramStart"/>
       <w:r>
         <w:rPr>
@@ -249,11 +248,10 @@
           <w:sz w:val="20"/>
           <w:szCs w:val="20"/>
           <w:highlight w:val="green"/>
-          <w:lang w:eastAsia="ru-RU"/>
+          <w:lang w:val="en-US" w:eastAsia="ru-RU"/>
         </w:rPr>
         <w:t>std</w:t>
       </w:r>
-      <w:proofErr w:type="spellEnd"/>
       <w:r>
         <w:rPr>
           <w:rFonts w:ascii="Courier New" w:eastAsia="Times New Roman" w:hAnsi="Courier New" w:cs="Courier New"/>
@@ -263,11 +261,21 @@
           <w:sz w:val="20"/>
           <w:szCs w:val="20"/>
           <w:highlight w:val="green"/>
-          <w:lang w:eastAsia="ru-RU"/>
+          <w:lang w:val="en-US" w:eastAsia="ru-RU"/>
         </w:rPr>
         <w:t>::</w:t>
       </w:r>
-      <w:proofErr w:type="spellStart"/>
+      <w:r>
+        <w:rPr>
+          <w:rFonts w:ascii="Courier New" w:eastAsia="Times New Roman" w:hAnsi="Courier New" w:cs="Courier New"/>
+          <w:color w:val="000000"/>
+          <w:sz w:val="20"/>
+          <w:szCs w:val="20"/>
+          <w:highlight w:val="green"/>
+          <w:lang w:val="en-US" w:eastAsia="ru-RU"/>
+        </w:rPr>
+        <w:t>string</w:t>
+      </w:r>
       <w:proofErr w:type="gramEnd"/>
       <w:r>
         <w:rPr>
@@ -276,19 +284,7 @@
           <w:sz w:val="20"/>
           <w:szCs w:val="20"/>
           <w:highlight w:val="green"/>
-          <w:lang w:eastAsia="ru-RU"/>
-        </w:rPr>
-        <w:t>string</w:t>
-      </w:r>
-      <w:proofErr w:type="spellEnd"/>
-      <w:r>
-        <w:rPr>
-          <w:rFonts w:ascii="Courier New" w:eastAsia="Times New Roman" w:hAnsi="Courier New" w:cs="Courier New"/>
-          <w:color w:val="000000"/>
-          <w:sz w:val="20"/>
-          <w:szCs w:val="20"/>
-          <w:highlight w:val="green"/>
-          <w:lang w:eastAsia="ru-RU"/>
+          <w:lang w:val="en-US" w:eastAsia="ru-RU"/>
         </w:rPr>
         <w:t xml:space="preserve"> SIGID</w:t>
       </w:r>
@@ -301,7 +297,7 @@
           <w:sz w:val="20"/>
           <w:szCs w:val="20"/>
           <w:highlight w:val="green"/>
-          <w:lang w:eastAsia="ru-RU"/>
+          <w:lang w:val="en-US" w:eastAsia="ru-RU"/>
         </w:rPr>
         <w:t>;</w:t>
       </w:r>
@@ -312,7 +308,7 @@
           <w:sz w:val="20"/>
           <w:szCs w:val="20"/>
           <w:highlight w:val="green"/>
-          <w:lang w:eastAsia="ru-RU"/>
+          <w:lang w:val="en-US" w:eastAsia="ru-RU"/>
         </w:rPr>
         <w:t xml:space="preserve"> </w:t>
       </w:r>
@@ -323,17 +319,50 @@
           <w:sz w:val="20"/>
           <w:szCs w:val="20"/>
           <w:highlight w:val="green"/>
-          <w:lang w:eastAsia="ru-RU"/>
-        </w:rPr>
-        <w:t>//имя сигнала</w:t>
-      </w:r>
-      <w:r>
-        <w:rPr>
-          <w:rFonts w:ascii="Courier New" w:eastAsia="Times New Roman" w:hAnsi="Courier New" w:cs="Courier New"/>
-          <w:color w:val="008000"/>
-          <w:sz w:val="20"/>
-          <w:szCs w:val="20"/>
-          <w:lang w:eastAsia="ru-RU"/>
+          <w:lang w:val="en-US" w:eastAsia="ru-RU"/>
+        </w:rPr>
+        <w:t>//</w:t>
+      </w:r>
+      <w:r>
+        <w:rPr>
+          <w:rFonts w:ascii="Courier New" w:eastAsia="Times New Roman" w:hAnsi="Courier New" w:cs="Courier New"/>
+          <w:color w:val="008000"/>
+          <w:sz w:val="20"/>
+          <w:szCs w:val="20"/>
+          <w:highlight w:val="green"/>
+          <w:lang w:eastAsia="ru-RU"/>
+        </w:rPr>
+        <w:t>имя</w:t>
+      </w:r>
+      <w:r>
+        <w:rPr>
+          <w:rFonts w:ascii="Courier New" w:eastAsia="Times New Roman" w:hAnsi="Courier New" w:cs="Courier New"/>
+          <w:color w:val="008000"/>
+          <w:sz w:val="20"/>
+          <w:szCs w:val="20"/>
+          <w:highlight w:val="green"/>
+          <w:lang w:val="en-US" w:eastAsia="ru-RU"/>
+        </w:rPr>
+        <w:t xml:space="preserve"> </w:t>
+      </w:r>
+      <w:r>
+        <w:rPr>
+          <w:rFonts w:ascii="Courier New" w:eastAsia="Times New Roman" w:hAnsi="Courier New" w:cs="Courier New"/>
+          <w:color w:val="008000"/>
+          <w:sz w:val="20"/>
+          <w:szCs w:val="20"/>
+          <w:highlight w:val="green"/>
+          <w:lang w:eastAsia="ru-RU"/>
+        </w:rPr>
+        <w:t>сигнала</w:t>
+      </w:r>
+      <w:r>
+        <w:rPr>
+          <w:rFonts w:ascii="Courier New" w:eastAsia="Times New Roman" w:hAnsi="Courier New" w:cs="Courier New"/>
+          <w:color w:val="008000"/>
+          <w:sz w:val="20"/>
+          <w:szCs w:val="20"/>
+          <w:lang w:val="en-US" w:eastAsia="ru-RU"/>
         </w:rPr>
         <w:t xml:space="preserve"> </w:t>
       </w:r>
@@ -357,7 +386,7 @@
           <w:color w:val="000000"/>
           <w:sz w:val="20"/>
           <w:szCs w:val="20"/>
-          <w:lang w:eastAsia="ru-RU"/>
+          <w:lang w:val="en-US" w:eastAsia="ru-RU"/>
         </w:rPr>
         <w:t xml:space="preserve">    </w:t>
       </w:r>
@@ -1223,6 +1252,7 @@
           <w:color w:val="008000"/>
           <w:sz w:val="20"/>
           <w:szCs w:val="20"/>
+          <w:highlight w:val="green"/>
           <w:lang w:eastAsia="ru-RU"/>
         </w:rPr>
       </w:pPr>
@@ -1242,6 +1272,7 @@
           <w:color w:val="008000"/>
           <w:sz w:val="20"/>
           <w:szCs w:val="20"/>
+          <w:highlight w:val="green"/>
           <w:lang w:eastAsia="ru-RU"/>
         </w:rPr>
         <w:t>// Закреплен за столбцом сигнала</w:t>
@@ -1256,15 +1287,17 @@
           <w:color w:val="008000"/>
           <w:sz w:val="20"/>
           <w:szCs w:val="20"/>
-          <w:lang w:eastAsia="ru-RU"/>
-        </w:rPr>
-      </w:pPr>
-      <w:r>
-        <w:rPr>
-          <w:rFonts w:ascii="Courier New" w:eastAsia="Times New Roman" w:hAnsi="Courier New" w:cs="Courier New"/>
-          <w:color w:val="000000"/>
-          <w:sz w:val="20"/>
-          <w:szCs w:val="20"/>
+          <w:highlight w:val="green"/>
+          <w:lang w:eastAsia="ru-RU"/>
+        </w:rPr>
+      </w:pPr>
+      <w:r>
+        <w:rPr>
+          <w:rFonts w:ascii="Courier New" w:eastAsia="Times New Roman" w:hAnsi="Courier New" w:cs="Courier New"/>
+          <w:color w:val="000000"/>
+          <w:sz w:val="20"/>
+          <w:szCs w:val="20"/>
+          <w:highlight w:val="green"/>
           <w:lang w:eastAsia="ru-RU"/>
         </w:rPr>
         <w:t xml:space="preserve">    </w:t>
@@ -1276,6 +1309,7 @@
           <w:color w:val="8000FF"/>
           <w:sz w:val="20"/>
           <w:szCs w:val="20"/>
+          <w:highlight w:val="green"/>
           <w:lang w:eastAsia="ru-RU"/>
         </w:rPr>
         <w:t>float</w:t>
@@ -1289,6 +1323,7 @@
           <w:color w:val="000080"/>
           <w:sz w:val="20"/>
           <w:szCs w:val="20"/>
+          <w:highlight w:val="green"/>
           <w:lang w:eastAsia="ru-RU"/>
         </w:rPr>
         <w:t>*</w:t>
@@ -1299,6 +1334,7 @@
           <w:color w:val="000000"/>
           <w:sz w:val="20"/>
           <w:szCs w:val="20"/>
+          <w:highlight w:val="green"/>
           <w:lang w:eastAsia="ru-RU"/>
         </w:rPr>
         <w:t xml:space="preserve"> SIGDATA</w:t>
@@ -1311,6 +1347,7 @@
           <w:color w:val="000080"/>
           <w:sz w:val="20"/>
           <w:szCs w:val="20"/>
+          <w:highlight w:val="green"/>
           <w:lang w:eastAsia="ru-RU"/>
         </w:rPr>
         <w:t>;</w:t>
@@ -1321,6 +1358,7 @@
           <w:color w:val="008000"/>
           <w:sz w:val="20"/>
           <w:szCs w:val="20"/>
+          <w:highlight w:val="green"/>
           <w:lang w:eastAsia="ru-RU"/>
         </w:rPr>
         <w:t xml:space="preserve">//выборка значений сигнала </w:t>
@@ -1335,15 +1373,17 @@
           <w:color w:val="008000"/>
           <w:sz w:val="20"/>
           <w:szCs w:val="20"/>
-          <w:lang w:eastAsia="ru-RU"/>
-        </w:rPr>
-      </w:pPr>
-      <w:r>
-        <w:rPr>
-          <w:rFonts w:ascii="Courier New" w:eastAsia="Times New Roman" w:hAnsi="Courier New" w:cs="Courier New"/>
-          <w:color w:val="000000"/>
-          <w:sz w:val="20"/>
-          <w:szCs w:val="20"/>
+          <w:highlight w:val="green"/>
+          <w:lang w:eastAsia="ru-RU"/>
+        </w:rPr>
+      </w:pPr>
+      <w:r>
+        <w:rPr>
+          <w:rFonts w:ascii="Courier New" w:eastAsia="Times New Roman" w:hAnsi="Courier New" w:cs="Courier New"/>
+          <w:color w:val="000000"/>
+          <w:sz w:val="20"/>
+          <w:szCs w:val="20"/>
+          <w:highlight w:val="green"/>
           <w:lang w:eastAsia="ru-RU"/>
         </w:rPr>
         <w:t xml:space="preserve">    </w:t>
@@ -1354,6 +1394,7 @@
           <w:color w:val="008000"/>
           <w:sz w:val="20"/>
           <w:szCs w:val="20"/>
+          <w:highlight w:val="green"/>
           <w:lang w:eastAsia="ru-RU"/>
         </w:rPr>
         <w:t>// Первый столбец Т</w:t>
@@ -1368,15 +1409,17 @@
           <w:color w:val="008000"/>
           <w:sz w:val="20"/>
           <w:szCs w:val="20"/>
-          <w:lang w:eastAsia="ru-RU"/>
-        </w:rPr>
-      </w:pPr>
-      <w:r>
-        <w:rPr>
-          <w:rFonts w:ascii="Courier New" w:eastAsia="Times New Roman" w:hAnsi="Courier New" w:cs="Courier New"/>
-          <w:color w:val="000000"/>
-          <w:sz w:val="20"/>
-          <w:szCs w:val="20"/>
+          <w:highlight w:val="green"/>
+          <w:lang w:eastAsia="ru-RU"/>
+        </w:rPr>
+      </w:pPr>
+      <w:r>
+        <w:rPr>
+          <w:rFonts w:ascii="Courier New" w:eastAsia="Times New Roman" w:hAnsi="Courier New" w:cs="Courier New"/>
+          <w:color w:val="000000"/>
+          <w:sz w:val="20"/>
+          <w:szCs w:val="20"/>
+          <w:highlight w:val="green"/>
           <w:lang w:eastAsia="ru-RU"/>
         </w:rPr>
         <w:t xml:space="preserve">    </w:t>
@@ -1388,6 +1431,7 @@
           <w:color w:val="8000FF"/>
           <w:sz w:val="20"/>
           <w:szCs w:val="20"/>
+          <w:highlight w:val="green"/>
           <w:lang w:eastAsia="ru-RU"/>
         </w:rPr>
         <w:t>float</w:t>
@@ -1401,6 +1445,7 @@
           <w:color w:val="000080"/>
           <w:sz w:val="20"/>
           <w:szCs w:val="20"/>
+          <w:highlight w:val="green"/>
           <w:lang w:eastAsia="ru-RU"/>
         </w:rPr>
         <w:t>*</w:t>
@@ -1411,6 +1456,7 @@
           <w:color w:val="000000"/>
           <w:sz w:val="20"/>
           <w:szCs w:val="20"/>
+          <w:highlight w:val="green"/>
           <w:lang w:eastAsia="ru-RU"/>
         </w:rPr>
         <w:t xml:space="preserve"> </w:t>
@@ -1422,6 +1468,7 @@
           <w:color w:val="000000"/>
           <w:sz w:val="20"/>
           <w:szCs w:val="20"/>
+          <w:highlight w:val="green"/>
           <w:lang w:eastAsia="ru-RU"/>
         </w:rPr>
         <w:t>TIME</w:t>
@@ -1434,6 +1481,7 @@
           <w:color w:val="000080"/>
           <w:sz w:val="20"/>
           <w:szCs w:val="20"/>
+          <w:highlight w:val="green"/>
           <w:lang w:eastAsia="ru-RU"/>
         </w:rPr>
         <w:t>;</w:t>
@@ -1444,6 +1492,7 @@
           <w:color w:val="000000"/>
           <w:sz w:val="20"/>
           <w:szCs w:val="20"/>
+          <w:highlight w:val="green"/>
           <w:lang w:eastAsia="ru-RU"/>
         </w:rPr>
         <w:t xml:space="preserve">   </w:t>
@@ -1455,6 +1504,7 @@
           <w:color w:val="008000"/>
           <w:sz w:val="20"/>
           <w:szCs w:val="20"/>
+          <w:highlight w:val="green"/>
           <w:lang w:eastAsia="ru-RU"/>
         </w:rPr>
         <w:t xml:space="preserve">//моменты времени снятия значений выборки сигнала </w:t>
@@ -1469,15 +1519,17 @@
           <w:color w:val="008000"/>
           <w:sz w:val="20"/>
           <w:szCs w:val="20"/>
-          <w:lang w:eastAsia="ru-RU"/>
-        </w:rPr>
-      </w:pPr>
-      <w:r>
-        <w:rPr>
-          <w:rFonts w:ascii="Courier New" w:eastAsia="Times New Roman" w:hAnsi="Courier New" w:cs="Courier New"/>
-          <w:color w:val="000000"/>
-          <w:sz w:val="20"/>
-          <w:szCs w:val="20"/>
+          <w:highlight w:val="green"/>
+          <w:lang w:eastAsia="ru-RU"/>
+        </w:rPr>
+      </w:pPr>
+      <w:r>
+        <w:rPr>
+          <w:rFonts w:ascii="Courier New" w:eastAsia="Times New Roman" w:hAnsi="Courier New" w:cs="Courier New"/>
+          <w:color w:val="000000"/>
+          <w:sz w:val="20"/>
+          <w:szCs w:val="20"/>
+          <w:highlight w:val="green"/>
           <w:lang w:eastAsia="ru-RU"/>
         </w:rPr>
         <w:t xml:space="preserve">    </w:t>
@@ -1488,6 +1540,7 @@
           <w:color w:val="008000"/>
           <w:sz w:val="20"/>
           <w:szCs w:val="20"/>
+          <w:highlight w:val="green"/>
           <w:lang w:eastAsia="ru-RU"/>
         </w:rPr>
         <w:t xml:space="preserve">// Здесь </w:t>
@@ -1499,6 +1552,7 @@
           <w:color w:val="008000"/>
           <w:sz w:val="20"/>
           <w:szCs w:val="20"/>
+          <w:highlight w:val="green"/>
           <w:lang w:eastAsia="ru-RU"/>
         </w:rPr>
         <w:t>min</w:t>
@@ -1510,6 +1564,7 @@
           <w:color w:val="008000"/>
           <w:sz w:val="20"/>
           <w:szCs w:val="20"/>
+          <w:highlight w:val="green"/>
           <w:lang w:eastAsia="ru-RU"/>
         </w:rPr>
         <w:t>(SIGDATA)</w:t>
@@ -1524,15 +1579,17 @@
           <w:color w:val="008000"/>
           <w:sz w:val="20"/>
           <w:szCs w:val="20"/>
-          <w:lang w:eastAsia="ru-RU"/>
-        </w:rPr>
-      </w:pPr>
-      <w:r>
-        <w:rPr>
-          <w:rFonts w:ascii="Courier New" w:eastAsia="Times New Roman" w:hAnsi="Courier New" w:cs="Courier New"/>
-          <w:color w:val="000000"/>
-          <w:sz w:val="20"/>
-          <w:szCs w:val="20"/>
+          <w:highlight w:val="green"/>
+          <w:lang w:eastAsia="ru-RU"/>
+        </w:rPr>
+      </w:pPr>
+      <w:r>
+        <w:rPr>
+          <w:rFonts w:ascii="Courier New" w:eastAsia="Times New Roman" w:hAnsi="Courier New" w:cs="Courier New"/>
+          <w:color w:val="000000"/>
+          <w:sz w:val="20"/>
+          <w:szCs w:val="20"/>
+          <w:highlight w:val="green"/>
           <w:lang w:eastAsia="ru-RU"/>
         </w:rPr>
         <w:t xml:space="preserve">    </w:t>
@@ -1544,6 +1601,7 @@
           <w:color w:val="8000FF"/>
           <w:sz w:val="20"/>
           <w:szCs w:val="20"/>
+          <w:highlight w:val="green"/>
           <w:lang w:eastAsia="ru-RU"/>
         </w:rPr>
         <w:t>float</w:t>
@@ -1555,6 +1613,7 @@
           <w:color w:val="000000"/>
           <w:sz w:val="20"/>
           <w:szCs w:val="20"/>
+          <w:highlight w:val="green"/>
           <w:lang w:eastAsia="ru-RU"/>
         </w:rPr>
         <w:t xml:space="preserve"> SIGMIN</w:t>
@@ -1567,6 +1626,7 @@
           <w:color w:val="000080"/>
           <w:sz w:val="20"/>
           <w:szCs w:val="20"/>
+          <w:highlight w:val="green"/>
           <w:lang w:eastAsia="ru-RU"/>
         </w:rPr>
         <w:t>;</w:t>
@@ -1577,6 +1637,7 @@
           <w:color w:val="000000"/>
           <w:sz w:val="20"/>
           <w:szCs w:val="20"/>
+          <w:highlight w:val="green"/>
           <w:lang w:eastAsia="ru-RU"/>
         </w:rPr>
         <w:t xml:space="preserve"> </w:t>
@@ -1587,6 +1648,7 @@
           <w:color w:val="008000"/>
           <w:sz w:val="20"/>
           <w:szCs w:val="20"/>
+          <w:highlight w:val="green"/>
           <w:lang w:eastAsia="ru-RU"/>
         </w:rPr>
         <w:t xml:space="preserve">//минимальное значение сигнала </w:t>
@@ -1601,15 +1663,17 @@
           <w:color w:val="008000"/>
           <w:sz w:val="20"/>
           <w:szCs w:val="20"/>
-          <w:lang w:eastAsia="ru-RU"/>
-        </w:rPr>
-      </w:pPr>
-      <w:r>
-        <w:rPr>
-          <w:rFonts w:ascii="Courier New" w:eastAsia="Times New Roman" w:hAnsi="Courier New" w:cs="Courier New"/>
-          <w:color w:val="000000"/>
-          <w:sz w:val="20"/>
-          <w:szCs w:val="20"/>
+          <w:highlight w:val="green"/>
+          <w:lang w:eastAsia="ru-RU"/>
+        </w:rPr>
+      </w:pPr>
+      <w:r>
+        <w:rPr>
+          <w:rFonts w:ascii="Courier New" w:eastAsia="Times New Roman" w:hAnsi="Courier New" w:cs="Courier New"/>
+          <w:color w:val="000000"/>
+          <w:sz w:val="20"/>
+          <w:szCs w:val="20"/>
+          <w:highlight w:val="green"/>
           <w:lang w:eastAsia="ru-RU"/>
         </w:rPr>
         <w:t xml:space="preserve">    </w:t>
@@ -1620,6 +1684,7 @@
           <w:color w:val="008000"/>
           <w:sz w:val="20"/>
           <w:szCs w:val="20"/>
+          <w:highlight w:val="green"/>
           <w:lang w:eastAsia="ru-RU"/>
         </w:rPr>
         <w:t xml:space="preserve">// Здесь </w:t>
@@ -1631,6 +1696,7 @@
           <w:color w:val="008000"/>
           <w:sz w:val="20"/>
           <w:szCs w:val="20"/>
+          <w:highlight w:val="green"/>
           <w:lang w:eastAsia="ru-RU"/>
         </w:rPr>
         <w:t>maxs</w:t>
@@ -1642,6 +1708,7 @@
           <w:color w:val="008000"/>
           <w:sz w:val="20"/>
           <w:szCs w:val="20"/>
+          <w:highlight w:val="green"/>
           <w:lang w:eastAsia="ru-RU"/>
         </w:rPr>
         <w:t xml:space="preserve"> (SIGDATA)</w:t>
@@ -1665,6 +1732,7 @@
           <w:color w:val="000000"/>
           <w:sz w:val="20"/>
           <w:szCs w:val="20"/>
+          <w:highlight w:val="green"/>
           <w:lang w:eastAsia="ru-RU"/>
         </w:rPr>
         <w:t xml:space="preserve">    </w:t>
@@ -1676,6 +1744,7 @@
           <w:color w:val="8000FF"/>
           <w:sz w:val="20"/>
           <w:szCs w:val="20"/>
+          <w:highlight w:val="green"/>
           <w:lang w:eastAsia="ru-RU"/>
         </w:rPr>
         <w:t>float</w:t>
@@ -1687,6 +1756,7 @@
           <w:color w:val="000000"/>
           <w:sz w:val="20"/>
           <w:szCs w:val="20"/>
+          <w:highlight w:val="green"/>
           <w:lang w:eastAsia="ru-RU"/>
         </w:rPr>
         <w:t xml:space="preserve"> SIGMAX</w:t>
@@ -1699,6 +1769,7 @@
           <w:color w:val="000080"/>
           <w:sz w:val="20"/>
           <w:szCs w:val="20"/>
+          <w:highlight w:val="green"/>
           <w:lang w:eastAsia="ru-RU"/>
         </w:rPr>
         <w:t>;</w:t>
@@ -1709,6 +1780,7 @@
           <w:color w:val="000000"/>
           <w:sz w:val="20"/>
           <w:szCs w:val="20"/>
+          <w:highlight w:val="green"/>
           <w:lang w:eastAsia="ru-RU"/>
         </w:rPr>
         <w:t xml:space="preserve"> </w:t>
@@ -1719,9 +1791,22 @@
           <w:color w:val="008000"/>
           <w:sz w:val="20"/>
           <w:szCs w:val="20"/>
-          <w:lang w:eastAsia="ru-RU"/>
-        </w:rPr>
-        <w:t xml:space="preserve">//максимальное значение сигнала </w:t>
+          <w:highlight w:val="green"/>
+          <w:lang w:eastAsia="ru-RU"/>
+        </w:rPr>
+        <w:t>//максимальное значение сигнала</w:t>
+      </w:r>
+      <w:bookmarkStart w:id="0" w:name="_GoBack"/>
+      <w:bookmarkEnd w:id="0"/>
+      <w:r>
+        <w:rPr>
+          <w:rFonts w:ascii="Courier New" w:eastAsia="Times New Roman" w:hAnsi="Courier New" w:cs="Courier New"/>
+          <w:color w:val="008000"/>
+          <w:sz w:val="20"/>
+          <w:szCs w:val="20"/>
+          <w:lang w:eastAsia="ru-RU"/>
+        </w:rPr>
+        <w:t xml:space="preserve"> </w:t>
       </w:r>
     </w:p>
     <w:p>
@@ -2192,35 +2277,37 @@
         <w:t xml:space="preserve"> </w:t>
       </w:r>
       <w:proofErr w:type="spellStart"/>
+      <w:r>
+        <w:rPr>
+          <w:lang w:val="en-US"/>
+        </w:rPr>
+        <w:t>CfgFilePrint</w:t>
+      </w:r>
+      <w:proofErr w:type="spellEnd"/>
+      <w:r>
+        <w:t>(</w:t>
+      </w:r>
+      <w:proofErr w:type="spellStart"/>
       <w:proofErr w:type="gramStart"/>
       <w:r>
         <w:rPr>
           <w:lang w:val="en-US"/>
         </w:rPr>
-        <w:t>CfgFilePrint</w:t>
-      </w:r>
-      <w:proofErr w:type="spellEnd"/>
-      <w:r>
-        <w:t>(</w:t>
-      </w:r>
-      <w:proofErr w:type="spellStart"/>
+        <w:t>FileName</w:t>
+      </w:r>
+      <w:proofErr w:type="spellEnd"/>
+      <w:r>
+        <w:t>,</w:t>
+      </w:r>
+      <w:proofErr w:type="spellStart"/>
+      <w:r>
+        <w:rPr>
+          <w:lang w:val="en-US"/>
+        </w:rPr>
+        <w:t>obj</w:t>
+      </w:r>
+      <w:proofErr w:type="spellEnd"/>
       <w:proofErr w:type="gramEnd"/>
-      <w:r>
-        <w:rPr>
-          <w:lang w:val="en-US"/>
-        </w:rPr>
-        <w:t>FileName</w:t>
-      </w:r>
-      <w:proofErr w:type="spellEnd"/>
-      <w:r>
-        <w:t>,</w:t>
-      </w:r>
-      <w:r>
-        <w:rPr>
-          <w:lang w:val="en-US"/>
-        </w:rPr>
-        <w:t>obj</w:t>
-      </w:r>
       <w:r>
         <w:t>.</w:t>
       </w:r>
@@ -2385,7 +2472,7 @@
 </file>
 
 <file path=word/numbering.xml><?xml version="1.0" encoding="utf-8"?>
-<w:numbering xmlns:wpc="http://schemas.microsoft.com/office/word/2010/wordprocessingCanvas" xmlns:cx="http://schemas.microsoft.com/office/drawing/2014/chartex" xmlns:cx1="http://schemas.microsoft.com/office/drawing/2015/9/8/chartex" xmlns:cx2="http://schemas.microsoft.com/office/drawing/2015/10/21/chartex" xmlns:cx3="http://schemas.microsoft.com/office/drawing/2016/5/9/chartex" xmlns:cx4="http://schemas.microsoft.com/office/drawing/2016/5/10/chartex" xmlns:cx5="http://schemas.microsoft.com/office/drawing/2016/5/11/chartex" xmlns:cx6="http://schemas.microsoft.com/office/drawing/2016/5/12/chartex" xmlns:cx7="http://schemas.microsoft.com/office/drawing/2016/5/13/chartex" xmlns:cx8="http://schemas.microsoft.com/office/drawing/2016/5/14/chartex" xmlns:mc="http://schemas.openxmlformats.org/markup-compatibility/2006" xmlns:aink="http://schemas.microsoft.com/office/drawing/2016/ink" xmlns:am3d="http://schemas.microsoft.com/office/drawing/2017/model3d" xmlns:o="urn:schemas-microsoft-com:office:office" xmlns:oel="http://schemas.microsoft.com/office/2019/extlst" xmlns:r="http://schemas.openxmlformats.org/officeDocument/2006/relationships" xmlns:m="http://schemas.openxmlformats.org/officeDocument/2006/math" xmlns:v="urn:schemas-microsoft-com:vml" xmlns:wp14="http://schemas.microsoft.com/office/word/2010/wordprocessingDrawing" xmlns:wp="http://schemas.openxmlformats.org/drawingml/2006/wordprocessingDrawing" xmlns:w10="urn:schemas-microsoft-com:office:word" xmlns:w="http://schemas.openxmlformats.org/wordprocessingml/2006/main" xmlns:w14="http://schemas.microsoft.com/office/word/2010/wordml" xmlns:w15="http://schemas.microsoft.com/office/word/2012/wordml" xmlns:w16cex="http://schemas.microsoft.com/office/word/2018/wordml/cex" xmlns:w16cid="http://schemas.microsoft.com/office/word/2016/wordml/cid" xmlns:w16="http://schemas.microsoft.com/office/word/2018/wordml" xmlns:w16sdtdh="http://schemas.microsoft.com/office/word/2020/wordml/sdtdatahash" xmlns:w16se="http://schemas.microsoft.com/office/word/2015/wordml/symex" xmlns:wpg="http://schemas.microsoft.com/office/word/2010/wordprocessingGroup" xmlns:wpi="http://schemas.microsoft.com/office/word/2010/wordprocessingInk" xmlns:wne="http://schemas.microsoft.com/office/word/2006/wordml" xmlns:wps="http://schemas.microsoft.com/office/word/2010/wordprocessingShape" mc:Ignorable="w14 w15 w16se w16cid w16 w16cex w16sdtdh wp14">
+<w:numbering xmlns:wpc="http://schemas.microsoft.com/office/word/2010/wordprocessingCanvas" xmlns:cx="http://schemas.microsoft.com/office/drawing/2014/chartex" xmlns:cx1="http://schemas.microsoft.com/office/drawing/2015/9/8/chartex" xmlns:mc="http://schemas.openxmlformats.org/markup-compatibility/2006" xmlns:o="urn:schemas-microsoft-com:office:office" xmlns:r="http://schemas.openxmlformats.org/officeDocument/2006/relationships" xmlns:m="http://schemas.openxmlformats.org/officeDocument/2006/math" xmlns:v="urn:schemas-microsoft-com:vml" xmlns:wp14="http://schemas.microsoft.com/office/word/2010/wordprocessingDrawing" xmlns:wp="http://schemas.openxmlformats.org/drawingml/2006/wordprocessingDrawing" xmlns:w10="urn:schemas-microsoft-com:office:word" xmlns:w="http://schemas.openxmlformats.org/wordprocessingml/2006/main" xmlns:w14="http://schemas.microsoft.com/office/word/2010/wordml" xmlns:w15="http://schemas.microsoft.com/office/word/2012/wordml" xmlns:w16se="http://schemas.microsoft.com/office/word/2015/wordml/symex" xmlns:wpg="http://schemas.microsoft.com/office/word/2010/wordprocessingGroup" xmlns:wpi="http://schemas.microsoft.com/office/word/2010/wordprocessingInk" xmlns:wne="http://schemas.microsoft.com/office/word/2006/wordml" xmlns:wps="http://schemas.microsoft.com/office/word/2010/wordprocessingShape" mc:Ignorable="w14 w15 w16se wp14">
   <w:abstractNum w:abstractNumId="0" w15:restartNumberingAfterBreak="0">
     <w:nsid w:val="447909D5"/>
     <w:multiLevelType w:val="hybridMultilevel"/>
@@ -2475,14 +2562,14 @@
       </w:pPr>
     </w:lvl>
   </w:abstractNum>
-  <w:num w:numId="1" w16cid:durableId="1099984458">
+  <w:num w:numId="1">
     <w:abstractNumId w:val="0"/>
   </w:num>
 </w:numbering>
 </file>
 
 <file path=word/styles.xml><?xml version="1.0" encoding="utf-8"?>
-<w:styles xmlns:mc="http://schemas.openxmlformats.org/markup-compatibility/2006" xmlns:r="http://schemas.openxmlformats.org/officeDocument/2006/relationships" xmlns:w="http://schemas.openxmlformats.org/wordprocessingml/2006/main" xmlns:w14="http://schemas.microsoft.com/office/word/2010/wordml" xmlns:w15="http://schemas.microsoft.com/office/word/2012/wordml" xmlns:w16cex="http://schemas.microsoft.com/office/word/2018/wordml/cex" xmlns:w16cid="http://schemas.microsoft.com/office/word/2016/wordml/cid" xmlns:w16="http://schemas.microsoft.com/office/word/2018/wordml" xmlns:w16sdtdh="http://schemas.microsoft.com/office/word/2020/wordml/sdtdatahash" xmlns:w16se="http://schemas.microsoft.com/office/word/2015/wordml/symex" mc:Ignorable="w14 w15 w16se w16cid w16 w16cex w16sdtdh">
+<w:styles xmlns:mc="http://schemas.openxmlformats.org/markup-compatibility/2006" xmlns:r="http://schemas.openxmlformats.org/officeDocument/2006/relationships" xmlns:w="http://schemas.openxmlformats.org/wordprocessingml/2006/main" xmlns:w14="http://schemas.microsoft.com/office/word/2010/wordml" xmlns:w15="http://schemas.microsoft.com/office/word/2012/wordml" xmlns:w16se="http://schemas.microsoft.com/office/word/2015/wordml/symex" mc:Ignorable="w14 w15 w16se">
   <w:docDefaults>
     <w:rPrDefault>
       <w:rPr>
@@ -2498,7 +2585,7 @@
       </w:pPr>
     </w:pPrDefault>
   </w:docDefaults>
-  <w:latentStyles w:defLockedState="0" w:defUIPriority="99" w:defSemiHidden="0" w:defUnhideWhenUsed="0" w:defQFormat="0" w:count="376">
+  <w:latentStyles w:defLockedState="0" w:defUIPriority="99" w:defSemiHidden="0" w:defUnhideWhenUsed="0" w:defQFormat="0" w:count="371">
     <w:lsdException w:name="Normal" w:uiPriority="0" w:qFormat="1"/>
     <w:lsdException w:name="heading 1" w:uiPriority="9" w:qFormat="1"/>
     <w:lsdException w:name="heading 2" w:semiHidden="1" w:uiPriority="9" w:unhideWhenUsed="1" w:qFormat="1"/>
@@ -2870,11 +2957,6 @@
     <w:lsdException w:name="List Table 5 Dark Accent 6" w:uiPriority="50"/>
     <w:lsdException w:name="List Table 6 Colorful Accent 6" w:uiPriority="51"/>
     <w:lsdException w:name="List Table 7 Colorful Accent 6" w:uiPriority="52"/>
-    <w:lsdException w:name="Mention" w:semiHidden="1" w:unhideWhenUsed="1"/>
-    <w:lsdException w:name="Smart Hyperlink" w:semiHidden="1" w:unhideWhenUsed="1"/>
-    <w:lsdException w:name="Hashtag" w:semiHidden="1" w:unhideWhenUsed="1"/>
-    <w:lsdException w:name="Unresolved Mention" w:semiHidden="1" w:unhideWhenUsed="1"/>
-    <w:lsdException w:name="Smart Link" w:semiHidden="1" w:unhideWhenUsed="1"/>
   </w:latentStyles>
   <w:style w:type="paragraph" w:default="1" w:styleId="a">
     <w:name w:val="Normal"/>

</xml_diff>

<commit_message>
Class Comtrade development begin
</commit_message>
<xml_diff>
--- a/Преобразование в COMTRADE.docx
+++ b/Преобразование в COMTRADE.docx
@@ -1,6 +1,6 @@
 
 <file path=word/document.xml><?xml version="1.0" encoding="utf-8"?>
-<w:document xmlns:wpc="http://schemas.microsoft.com/office/word/2010/wordprocessingCanvas" xmlns:cx="http://schemas.microsoft.com/office/drawing/2014/chartex" xmlns:cx1="http://schemas.microsoft.com/office/drawing/2015/9/8/chartex" xmlns:mc="http://schemas.openxmlformats.org/markup-compatibility/2006" xmlns:o="urn:schemas-microsoft-com:office:office" xmlns:r="http://schemas.openxmlformats.org/officeDocument/2006/relationships" xmlns:m="http://schemas.openxmlformats.org/officeDocument/2006/math" xmlns:v="urn:schemas-microsoft-com:vml" xmlns:wp14="http://schemas.microsoft.com/office/word/2010/wordprocessingDrawing" xmlns:wp="http://schemas.openxmlformats.org/drawingml/2006/wordprocessingDrawing" xmlns:w10="urn:schemas-microsoft-com:office:word" xmlns:w="http://schemas.openxmlformats.org/wordprocessingml/2006/main" xmlns:w14="http://schemas.microsoft.com/office/word/2010/wordml" xmlns:w15="http://schemas.microsoft.com/office/word/2012/wordml" xmlns:w16se="http://schemas.microsoft.com/office/word/2015/wordml/symex" xmlns:wpg="http://schemas.microsoft.com/office/word/2010/wordprocessingGroup" xmlns:wpi="http://schemas.microsoft.com/office/word/2010/wordprocessingInk" xmlns:wne="http://schemas.microsoft.com/office/word/2006/wordml" xmlns:wps="http://schemas.microsoft.com/office/word/2010/wordprocessingShape" mc:Ignorable="w14 w15 w16se wp14">
+<w:document xmlns:wpc="http://schemas.microsoft.com/office/word/2010/wordprocessingCanvas" xmlns:cx="http://schemas.microsoft.com/office/drawing/2014/chartex" xmlns:cx1="http://schemas.microsoft.com/office/drawing/2015/9/8/chartex" xmlns:cx2="http://schemas.microsoft.com/office/drawing/2015/10/21/chartex" xmlns:cx3="http://schemas.microsoft.com/office/drawing/2016/5/9/chartex" xmlns:cx4="http://schemas.microsoft.com/office/drawing/2016/5/10/chartex" xmlns:cx5="http://schemas.microsoft.com/office/drawing/2016/5/11/chartex" xmlns:cx6="http://schemas.microsoft.com/office/drawing/2016/5/12/chartex" xmlns:cx7="http://schemas.microsoft.com/office/drawing/2016/5/13/chartex" xmlns:cx8="http://schemas.microsoft.com/office/drawing/2016/5/14/chartex" xmlns:mc="http://schemas.openxmlformats.org/markup-compatibility/2006" xmlns:aink="http://schemas.microsoft.com/office/drawing/2016/ink" xmlns:am3d="http://schemas.microsoft.com/office/drawing/2017/model3d" xmlns:o="urn:schemas-microsoft-com:office:office" xmlns:oel="http://schemas.microsoft.com/office/2019/extlst" xmlns:r="http://schemas.openxmlformats.org/officeDocument/2006/relationships" xmlns:m="http://schemas.openxmlformats.org/officeDocument/2006/math" xmlns:v="urn:schemas-microsoft-com:vml" xmlns:wp14="http://schemas.microsoft.com/office/word/2010/wordprocessingDrawing" xmlns:wp="http://schemas.openxmlformats.org/drawingml/2006/wordprocessingDrawing" xmlns:w10="urn:schemas-microsoft-com:office:word" xmlns:w="http://schemas.openxmlformats.org/wordprocessingml/2006/main" xmlns:w14="http://schemas.microsoft.com/office/word/2010/wordml" xmlns:w15="http://schemas.microsoft.com/office/word/2012/wordml" xmlns:w16cex="http://schemas.microsoft.com/office/word/2018/wordml/cex" xmlns:w16cid="http://schemas.microsoft.com/office/word/2016/wordml/cid" xmlns:w16="http://schemas.microsoft.com/office/word/2018/wordml" xmlns:w16sdtdh="http://schemas.microsoft.com/office/word/2020/wordml/sdtdatahash" xmlns:w16se="http://schemas.microsoft.com/office/word/2015/wordml/symex" xmlns:wpg="http://schemas.microsoft.com/office/word/2010/wordprocessingGroup" xmlns:wpi="http://schemas.microsoft.com/office/word/2010/wordprocessingInk" xmlns:wne="http://schemas.microsoft.com/office/word/2006/wordml" xmlns:wps="http://schemas.microsoft.com/office/word/2010/wordprocessingShape" mc:Ignorable="w14 w15 w16se w16cid w16 w16cex w16sdtdh wp14">
   <w:body>
     <w:p>
       <w:r>
@@ -225,7 +225,7 @@
           <w:color w:val="008000"/>
           <w:sz w:val="20"/>
           <w:szCs w:val="20"/>
-          <w:lang w:val="en-US" w:eastAsia="ru-RU"/>
+          <w:lang w:eastAsia="ru-RU"/>
         </w:rPr>
       </w:pPr>
       <w:r>
@@ -252,6 +252,7 @@
         </w:rPr>
         <w:t>std</w:t>
       </w:r>
+      <w:proofErr w:type="gramEnd"/>
       <w:r>
         <w:rPr>
           <w:rFonts w:ascii="Courier New" w:eastAsia="Times New Roman" w:hAnsi="Courier New" w:cs="Courier New"/>
@@ -261,9 +262,31 @@
           <w:sz w:val="20"/>
           <w:szCs w:val="20"/>
           <w:highlight w:val="green"/>
+          <w:lang w:eastAsia="ru-RU"/>
+        </w:rPr>
+        <w:t>::</w:t>
+      </w:r>
+      <w:r>
+        <w:rPr>
+          <w:rFonts w:ascii="Courier New" w:eastAsia="Times New Roman" w:hAnsi="Courier New" w:cs="Courier New"/>
+          <w:color w:val="000000"/>
+          <w:sz w:val="20"/>
+          <w:szCs w:val="20"/>
+          <w:highlight w:val="green"/>
           <w:lang w:val="en-US" w:eastAsia="ru-RU"/>
         </w:rPr>
-        <w:t>::</w:t>
+        <w:t>string</w:t>
+      </w:r>
+      <w:r>
+        <w:rPr>
+          <w:rFonts w:ascii="Courier New" w:eastAsia="Times New Roman" w:hAnsi="Courier New" w:cs="Courier New"/>
+          <w:color w:val="000000"/>
+          <w:sz w:val="20"/>
+          <w:szCs w:val="20"/>
+          <w:highlight w:val="green"/>
+          <w:lang w:eastAsia="ru-RU"/>
+        </w:rPr>
+        <w:t xml:space="preserve"> </w:t>
       </w:r>
       <w:r>
         <w:rPr>
@@ -274,19 +297,7 @@
           <w:highlight w:val="green"/>
           <w:lang w:val="en-US" w:eastAsia="ru-RU"/>
         </w:rPr>
-        <w:t>string</w:t>
-      </w:r>
-      <w:proofErr w:type="gramEnd"/>
-      <w:r>
-        <w:rPr>
-          <w:rFonts w:ascii="Courier New" w:eastAsia="Times New Roman" w:hAnsi="Courier New" w:cs="Courier New"/>
-          <w:color w:val="000000"/>
-          <w:sz w:val="20"/>
-          <w:szCs w:val="20"/>
-          <w:highlight w:val="green"/>
-          <w:lang w:val="en-US" w:eastAsia="ru-RU"/>
-        </w:rPr>
-        <w:t xml:space="preserve"> SIGID</w:t>
+        <w:t>SIGID</w:t>
       </w:r>
       <w:r>
         <w:rPr>
@@ -297,7 +308,7 @@
           <w:sz w:val="20"/>
           <w:szCs w:val="20"/>
           <w:highlight w:val="green"/>
-          <w:lang w:val="en-US" w:eastAsia="ru-RU"/>
+          <w:lang w:eastAsia="ru-RU"/>
         </w:rPr>
         <w:t>;</w:t>
       </w:r>
@@ -308,7 +319,7 @@
           <w:sz w:val="20"/>
           <w:szCs w:val="20"/>
           <w:highlight w:val="green"/>
-          <w:lang w:val="en-US" w:eastAsia="ru-RU"/>
+          <w:lang w:eastAsia="ru-RU"/>
         </w:rPr>
         <w:t xml:space="preserve"> </w:t>
       </w:r>
@@ -319,7 +330,7 @@
           <w:sz w:val="20"/>
           <w:szCs w:val="20"/>
           <w:highlight w:val="green"/>
-          <w:lang w:val="en-US" w:eastAsia="ru-RU"/>
+          <w:lang w:eastAsia="ru-RU"/>
         </w:rPr>
         <w:t>//</w:t>
       </w:r>
@@ -341,7 +352,7 @@
           <w:sz w:val="20"/>
           <w:szCs w:val="20"/>
           <w:highlight w:val="green"/>
-          <w:lang w:val="en-US" w:eastAsia="ru-RU"/>
+          <w:lang w:eastAsia="ru-RU"/>
         </w:rPr>
         <w:t xml:space="preserve"> </w:t>
       </w:r>
@@ -362,7 +373,7 @@
           <w:color w:val="008000"/>
           <w:sz w:val="20"/>
           <w:szCs w:val="20"/>
-          <w:lang w:val="en-US" w:eastAsia="ru-RU"/>
+          <w:lang w:eastAsia="ru-RU"/>
         </w:rPr>
         <w:t xml:space="preserve"> </w:t>
       </w:r>
@@ -386,7 +397,7 @@
           <w:color w:val="000000"/>
           <w:sz w:val="20"/>
           <w:szCs w:val="20"/>
-          <w:lang w:val="en-US" w:eastAsia="ru-RU"/>
+          <w:lang w:eastAsia="ru-RU"/>
         </w:rPr>
         <w:t xml:space="preserve">    </w:t>
       </w:r>
@@ -1796,8 +1807,6 @@
         </w:rPr>
         <w:t>//максимальное значение сигнала</w:t>
       </w:r>
-      <w:bookmarkStart w:id="0" w:name="_GoBack"/>
-      <w:bookmarkEnd w:id="0"/>
       <w:r>
         <w:rPr>
           <w:rFonts w:ascii="Courier New" w:eastAsia="Times New Roman" w:hAnsi="Courier New" w:cs="Courier New"/>
@@ -2125,24 +2134,32 @@
           <w:ilvl w:val="0"/>
           <w:numId w:val="1"/>
         </w:numPr>
-      </w:pPr>
-      <w:r>
+        <w:rPr>
+          <w:highlight w:val="green"/>
+        </w:rPr>
+      </w:pPr>
+      <w:r>
+        <w:rPr>
+          <w:highlight w:val="green"/>
+        </w:rPr>
         <w:t xml:space="preserve">Создаем массив </w:t>
       </w:r>
       <w:r>
         <w:rPr>
+          <w:highlight w:val="green"/>
           <w:lang w:val="en-US"/>
         </w:rPr>
         <w:t>SIG</w:t>
       </w:r>
       <w:r>
-        <w:t xml:space="preserve"> </w:t>
-      </w:r>
-      <w:r>
-        <w:t xml:space="preserve">с набором объектов типа </w:t>
-      </w:r>
-      <w:r>
-        <w:rPr>
+        <w:rPr>
+          <w:highlight w:val="green"/>
+        </w:rPr>
+        <w:t xml:space="preserve"> с набором объектов типа </w:t>
+      </w:r>
+      <w:r>
+        <w:rPr>
+          <w:highlight w:val="green"/>
           <w:lang w:val="en-US"/>
         </w:rPr>
         <w:t>Signal</w:t>
@@ -2277,6 +2294,7 @@
         <w:t xml:space="preserve"> </w:t>
       </w:r>
       <w:proofErr w:type="spellStart"/>
+      <w:proofErr w:type="gramStart"/>
       <w:r>
         <w:rPr>
           <w:lang w:val="en-US"/>
@@ -2288,7 +2306,7 @@
         <w:t>(</w:t>
       </w:r>
       <w:proofErr w:type="spellStart"/>
-      <w:proofErr w:type="gramStart"/>
+      <w:proofErr w:type="gramEnd"/>
       <w:r>
         <w:rPr>
           <w:lang w:val="en-US"/>
@@ -2299,15 +2317,12 @@
       <w:r>
         <w:t>,</w:t>
       </w:r>
-      <w:proofErr w:type="spellStart"/>
       <w:r>
         <w:rPr>
           <w:lang w:val="en-US"/>
         </w:rPr>
         <w:t>obj</w:t>
       </w:r>
-      <w:proofErr w:type="spellEnd"/>
-      <w:proofErr w:type="gramEnd"/>
       <w:r>
         <w:t>.</w:t>
       </w:r>
@@ -2472,7 +2487,7 @@
 </file>
 
 <file path=word/numbering.xml><?xml version="1.0" encoding="utf-8"?>
-<w:numbering xmlns:wpc="http://schemas.microsoft.com/office/word/2010/wordprocessingCanvas" xmlns:cx="http://schemas.microsoft.com/office/drawing/2014/chartex" xmlns:cx1="http://schemas.microsoft.com/office/drawing/2015/9/8/chartex" xmlns:mc="http://schemas.openxmlformats.org/markup-compatibility/2006" xmlns:o="urn:schemas-microsoft-com:office:office" xmlns:r="http://schemas.openxmlformats.org/officeDocument/2006/relationships" xmlns:m="http://schemas.openxmlformats.org/officeDocument/2006/math" xmlns:v="urn:schemas-microsoft-com:vml" xmlns:wp14="http://schemas.microsoft.com/office/word/2010/wordprocessingDrawing" xmlns:wp="http://schemas.openxmlformats.org/drawingml/2006/wordprocessingDrawing" xmlns:w10="urn:schemas-microsoft-com:office:word" xmlns:w="http://schemas.openxmlformats.org/wordprocessingml/2006/main" xmlns:w14="http://schemas.microsoft.com/office/word/2010/wordml" xmlns:w15="http://schemas.microsoft.com/office/word/2012/wordml" xmlns:w16se="http://schemas.microsoft.com/office/word/2015/wordml/symex" xmlns:wpg="http://schemas.microsoft.com/office/word/2010/wordprocessingGroup" xmlns:wpi="http://schemas.microsoft.com/office/word/2010/wordprocessingInk" xmlns:wne="http://schemas.microsoft.com/office/word/2006/wordml" xmlns:wps="http://schemas.microsoft.com/office/word/2010/wordprocessingShape" mc:Ignorable="w14 w15 w16se wp14">
+<w:numbering xmlns:wpc="http://schemas.microsoft.com/office/word/2010/wordprocessingCanvas" xmlns:cx="http://schemas.microsoft.com/office/drawing/2014/chartex" xmlns:cx1="http://schemas.microsoft.com/office/drawing/2015/9/8/chartex" xmlns:cx2="http://schemas.microsoft.com/office/drawing/2015/10/21/chartex" xmlns:cx3="http://schemas.microsoft.com/office/drawing/2016/5/9/chartex" xmlns:cx4="http://schemas.microsoft.com/office/drawing/2016/5/10/chartex" xmlns:cx5="http://schemas.microsoft.com/office/drawing/2016/5/11/chartex" xmlns:cx6="http://schemas.microsoft.com/office/drawing/2016/5/12/chartex" xmlns:cx7="http://schemas.microsoft.com/office/drawing/2016/5/13/chartex" xmlns:cx8="http://schemas.microsoft.com/office/drawing/2016/5/14/chartex" xmlns:mc="http://schemas.openxmlformats.org/markup-compatibility/2006" xmlns:aink="http://schemas.microsoft.com/office/drawing/2016/ink" xmlns:am3d="http://schemas.microsoft.com/office/drawing/2017/model3d" xmlns:o="urn:schemas-microsoft-com:office:office" xmlns:oel="http://schemas.microsoft.com/office/2019/extlst" xmlns:r="http://schemas.openxmlformats.org/officeDocument/2006/relationships" xmlns:m="http://schemas.openxmlformats.org/officeDocument/2006/math" xmlns:v="urn:schemas-microsoft-com:vml" xmlns:wp14="http://schemas.microsoft.com/office/word/2010/wordprocessingDrawing" xmlns:wp="http://schemas.openxmlformats.org/drawingml/2006/wordprocessingDrawing" xmlns:w10="urn:schemas-microsoft-com:office:word" xmlns:w="http://schemas.openxmlformats.org/wordprocessingml/2006/main" xmlns:w14="http://schemas.microsoft.com/office/word/2010/wordml" xmlns:w15="http://schemas.microsoft.com/office/word/2012/wordml" xmlns:w16cex="http://schemas.microsoft.com/office/word/2018/wordml/cex" xmlns:w16cid="http://schemas.microsoft.com/office/word/2016/wordml/cid" xmlns:w16="http://schemas.microsoft.com/office/word/2018/wordml" xmlns:w16sdtdh="http://schemas.microsoft.com/office/word/2020/wordml/sdtdatahash" xmlns:w16se="http://schemas.microsoft.com/office/word/2015/wordml/symex" xmlns:wpg="http://schemas.microsoft.com/office/word/2010/wordprocessingGroup" xmlns:wpi="http://schemas.microsoft.com/office/word/2010/wordprocessingInk" xmlns:wne="http://schemas.microsoft.com/office/word/2006/wordml" xmlns:wps="http://schemas.microsoft.com/office/word/2010/wordprocessingShape" mc:Ignorable="w14 w15 w16se w16cid w16 w16cex w16sdtdh wp14">
   <w:abstractNum w:abstractNumId="0" w15:restartNumberingAfterBreak="0">
     <w:nsid w:val="447909D5"/>
     <w:multiLevelType w:val="hybridMultilevel"/>
@@ -2562,14 +2577,14 @@
       </w:pPr>
     </w:lvl>
   </w:abstractNum>
-  <w:num w:numId="1">
+  <w:num w:numId="1" w16cid:durableId="517813768">
     <w:abstractNumId w:val="0"/>
   </w:num>
 </w:numbering>
 </file>
 
 <file path=word/styles.xml><?xml version="1.0" encoding="utf-8"?>
-<w:styles xmlns:mc="http://schemas.openxmlformats.org/markup-compatibility/2006" xmlns:r="http://schemas.openxmlformats.org/officeDocument/2006/relationships" xmlns:w="http://schemas.openxmlformats.org/wordprocessingml/2006/main" xmlns:w14="http://schemas.microsoft.com/office/word/2010/wordml" xmlns:w15="http://schemas.microsoft.com/office/word/2012/wordml" xmlns:w16se="http://schemas.microsoft.com/office/word/2015/wordml/symex" mc:Ignorable="w14 w15 w16se">
+<w:styles xmlns:mc="http://schemas.openxmlformats.org/markup-compatibility/2006" xmlns:r="http://schemas.openxmlformats.org/officeDocument/2006/relationships" xmlns:w="http://schemas.openxmlformats.org/wordprocessingml/2006/main" xmlns:w14="http://schemas.microsoft.com/office/word/2010/wordml" xmlns:w15="http://schemas.microsoft.com/office/word/2012/wordml" xmlns:w16cex="http://schemas.microsoft.com/office/word/2018/wordml/cex" xmlns:w16cid="http://schemas.microsoft.com/office/word/2016/wordml/cid" xmlns:w16="http://schemas.microsoft.com/office/word/2018/wordml" xmlns:w16sdtdh="http://schemas.microsoft.com/office/word/2020/wordml/sdtdatahash" xmlns:w16se="http://schemas.microsoft.com/office/word/2015/wordml/symex" mc:Ignorable="w14 w15 w16se w16cid w16 w16cex w16sdtdh">
   <w:docDefaults>
     <w:rPrDefault>
       <w:rPr>
@@ -2585,7 +2600,7 @@
       </w:pPr>
     </w:pPrDefault>
   </w:docDefaults>
-  <w:latentStyles w:defLockedState="0" w:defUIPriority="99" w:defSemiHidden="0" w:defUnhideWhenUsed="0" w:defQFormat="0" w:count="371">
+  <w:latentStyles w:defLockedState="0" w:defUIPriority="99" w:defSemiHidden="0" w:defUnhideWhenUsed="0" w:defQFormat="0" w:count="376">
     <w:lsdException w:name="Normal" w:uiPriority="0" w:qFormat="1"/>
     <w:lsdException w:name="heading 1" w:uiPriority="9" w:qFormat="1"/>
     <w:lsdException w:name="heading 2" w:semiHidden="1" w:uiPriority="9" w:unhideWhenUsed="1" w:qFormat="1"/>
@@ -2957,6 +2972,11 @@
     <w:lsdException w:name="List Table 5 Dark Accent 6" w:uiPriority="50"/>
     <w:lsdException w:name="List Table 6 Colorful Accent 6" w:uiPriority="51"/>
     <w:lsdException w:name="List Table 7 Colorful Accent 6" w:uiPriority="52"/>
+    <w:lsdException w:name="Mention" w:semiHidden="1" w:unhideWhenUsed="1"/>
+    <w:lsdException w:name="Smart Hyperlink" w:semiHidden="1" w:unhideWhenUsed="1"/>
+    <w:lsdException w:name="Hashtag" w:semiHidden="1" w:unhideWhenUsed="1"/>
+    <w:lsdException w:name="Unresolved Mention" w:semiHidden="1" w:unhideWhenUsed="1"/>
+    <w:lsdException w:name="Smart Link" w:semiHidden="1" w:unhideWhenUsed="1"/>
   </w:latentStyles>
   <w:style w:type="paragraph" w:default="1" w:styleId="a">
     <w:name w:val="Normal"/>

</xml_diff>